<commit_message>
Ajustes en la caratula de la documentación
</commit_message>
<xml_diff>
--- a/ManualDeUsuario.docx
+++ b/ManualDeUsuario.docx
@@ -149,11 +149,154 @@
     </w:p>
     <w:p>
       <w:pPr>
+        <w:pStyle w:val="TableContents"/>
+        <w:rPr>
+          <w:sz w:val="24"/>
+        </w:rPr>
+      </w:pPr>
+    </w:p>
+    <w:p>
+      <w:pPr>
+        <w:pStyle w:val="TableContents"/>
+        <w:jc w:val="right"/>
+        <w:rPr>
+          <w:sz w:val="24"/>
+        </w:rPr>
+      </w:pPr>
+      <w:r>
+        <w:rPr>
+          <w:sz w:val="24"/>
+        </w:rPr>
+        <w:t xml:space="preserve">Autores: </w:t>
+      </w:r>
+    </w:p>
+    <w:p>
+      <w:pPr>
+        <w:pStyle w:val="TableContents"/>
+        <w:jc w:val="right"/>
+        <w:rPr>
+          <w:sz w:val="24"/>
+        </w:rPr>
+      </w:pPr>
+      <w:r>
+        <w:rPr>
+          <w:sz w:val="24"/>
+        </w:rPr>
+        <w:t xml:space="preserve">García </w:t>
+      </w:r>
+      <w:proofErr w:type="spellStart"/>
+      <w:r>
+        <w:rPr>
+          <w:sz w:val="24"/>
+        </w:rPr>
+        <w:t>García</w:t>
+      </w:r>
+      <w:proofErr w:type="spellEnd"/>
+      <w:r>
+        <w:rPr>
+          <w:sz w:val="24"/>
+        </w:rPr>
+        <w:t xml:space="preserve"> Jonathan Eduardo </w:t>
+      </w:r>
+    </w:p>
+    <w:p>
+      <w:pPr>
+        <w:pStyle w:val="TableContents"/>
+        <w:jc w:val="right"/>
+        <w:rPr>
+          <w:sz w:val="24"/>
+        </w:rPr>
+      </w:pPr>
+      <w:r>
+        <w:rPr>
+          <w:sz w:val="24"/>
+        </w:rPr>
+        <w:t>González Santiesteban Santiago</w:t>
+      </w:r>
+    </w:p>
+    <w:p>
+      <w:pPr>
         <w:pStyle w:val="Subttulo"/>
         <w:rPr>
+          <w:rFonts w:ascii="NewsGotT" w:eastAsia="Arial Unicode MS" w:hAnsi="NewsGotT"/>
+          <w:b w:val="0"/>
+          <w:i w:val="0"/>
+          <w:iCs w:val="0"/>
+          <w:sz w:val="24"/>
+          <w:szCs w:val="24"/>
+        </w:rPr>
+      </w:pPr>
+      <w:r>
+        <w:rPr>
+          <w:rFonts w:ascii="NewsGotT" w:eastAsia="Arial Unicode MS" w:hAnsi="NewsGotT"/>
+          <w:b w:val="0"/>
+          <w:i w:val="0"/>
+          <w:iCs w:val="0"/>
+          <w:sz w:val="24"/>
+          <w:szCs w:val="24"/>
+        </w:rPr>
+        <w:t>Guzmán Olvera Jessica</w:t>
+      </w:r>
+    </w:p>
+    <w:p>
+      <w:pPr>
+        <w:pStyle w:val="Textbody"/>
+      </w:pPr>
+    </w:p>
+    <w:p>
+      <w:pPr>
+        <w:pStyle w:val="TableContents"/>
+        <w:jc w:val="right"/>
+        <w:rPr>
+          <w:sz w:val="24"/>
+        </w:rPr>
+      </w:pPr>
+      <w:r>
+        <w:rPr>
+          <w:sz w:val="24"/>
+        </w:rPr>
+        <w:t>Grupo: 6CV14</w:t>
+      </w:r>
+    </w:p>
+    <w:p>
+      <w:pPr>
+        <w:pStyle w:val="TableContents"/>
+        <w:jc w:val="right"/>
+        <w:rPr>
+          <w:sz w:val="24"/>
+        </w:rPr>
+      </w:pPr>
+    </w:p>
+    <w:p>
+      <w:pPr>
+        <w:pStyle w:val="TableContents"/>
+        <w:jc w:val="right"/>
+        <w:rPr>
+          <w:sz w:val="24"/>
+        </w:rPr>
+      </w:pPr>
+      <w:r>
+        <w:rPr>
+          <w:sz w:val="24"/>
+        </w:rPr>
+        <w:t xml:space="preserve">Aprobado por: </w:t>
+      </w:r>
+    </w:p>
+    <w:p>
+      <w:pPr>
+        <w:pStyle w:val="TableContents"/>
+        <w:jc w:val="right"/>
+        <w:rPr>
           <w:rFonts w:hint="eastAsia"/>
-        </w:rPr>
-      </w:pPr>
+          <w:sz w:val="24"/>
+        </w:rPr>
+      </w:pPr>
+      <w:r>
+        <w:rPr>
+          <w:sz w:val="24"/>
+        </w:rPr>
+        <w:t>Bautista Arias José Luis</w:t>
+      </w:r>
     </w:p>
     <w:p>
       <w:pPr>
@@ -5894,20 +6037,8 @@
                 <w:szCs w:val="20"/>
                 <w:lang w:val="es-MX" w:eastAsia="es-MX" w:bidi="ar-SA"/>
               </w:rPr>
-              <w:t xml:space="preserve">MOV </w:t>
-            </w:r>
-            <w:proofErr w:type="gramStart"/>
-            <w:r>
-              <w:rPr>
-                <w:rFonts w:ascii="Arial" w:eastAsia="Times New Roman" w:hAnsi="Arial" w:cs="Arial"/>
-                <w:kern w:val="0"/>
-                <w:sz w:val="20"/>
-                <w:szCs w:val="20"/>
-                <w:lang w:val="es-MX" w:eastAsia="es-MX" w:bidi="ar-SA"/>
-              </w:rPr>
-              <w:t>AX,AX</w:t>
-            </w:r>
-            <w:proofErr w:type="gramEnd"/>
+              <w:t>MOV AX,AX</w:t>
+            </w:r>
           </w:p>
         </w:tc>
       </w:tr>
@@ -5991,29 +6122,7 @@
                 <w:szCs w:val="20"/>
                 <w:lang w:val="es-MX" w:eastAsia="es-MX" w:bidi="ar-SA"/>
               </w:rPr>
-              <w:t xml:space="preserve">MOV </w:t>
-            </w:r>
-            <w:proofErr w:type="gramStart"/>
-            <w:r>
-              <w:rPr>
-                <w:rFonts w:ascii="Arial" w:eastAsia="Times New Roman" w:hAnsi="Arial" w:cs="Arial"/>
-                <w:kern w:val="0"/>
-                <w:sz w:val="20"/>
-                <w:szCs w:val="20"/>
-                <w:lang w:val="es-MX" w:eastAsia="es-MX" w:bidi="ar-SA"/>
-              </w:rPr>
-              <w:t>AX,[</w:t>
-            </w:r>
-            <w:proofErr w:type="gramEnd"/>
-            <w:r>
-              <w:rPr>
-                <w:rFonts w:ascii="Arial" w:eastAsia="Times New Roman" w:hAnsi="Arial" w:cs="Arial"/>
-                <w:kern w:val="0"/>
-                <w:sz w:val="20"/>
-                <w:szCs w:val="20"/>
-                <w:lang w:val="es-MX" w:eastAsia="es-MX" w:bidi="ar-SA"/>
-              </w:rPr>
-              <w:t>00H]</w:t>
+              <w:t>MOV AX,[00H]</w:t>
             </w:r>
           </w:p>
         </w:tc>
@@ -6185,29 +6294,7 @@
                 <w:szCs w:val="20"/>
                 <w:lang w:val="es-MX" w:eastAsia="es-MX" w:bidi="ar-SA"/>
               </w:rPr>
-              <w:t xml:space="preserve">MOV </w:t>
-            </w:r>
-            <w:proofErr w:type="gramStart"/>
-            <w:r>
-              <w:rPr>
-                <w:rFonts w:ascii="Arial" w:eastAsia="Times New Roman" w:hAnsi="Arial" w:cs="Arial"/>
-                <w:kern w:val="0"/>
-                <w:sz w:val="20"/>
-                <w:szCs w:val="20"/>
-                <w:lang w:val="es-MX" w:eastAsia="es-MX" w:bidi="ar-SA"/>
-              </w:rPr>
-              <w:t>AX,[</w:t>
-            </w:r>
-            <w:proofErr w:type="gramEnd"/>
-            <w:r>
-              <w:rPr>
-                <w:rFonts w:ascii="Arial" w:eastAsia="Times New Roman" w:hAnsi="Arial" w:cs="Arial"/>
-                <w:kern w:val="0"/>
-                <w:sz w:val="20"/>
-                <w:szCs w:val="20"/>
-                <w:lang w:val="es-MX" w:eastAsia="es-MX" w:bidi="ar-SA"/>
-              </w:rPr>
-              <w:t>SI/DI]</w:t>
+              <w:t>MOV AX,[SI/DI]</w:t>
             </w:r>
           </w:p>
         </w:tc>
@@ -6499,7 +6586,6 @@
                 <w:lang w:val="es-MX" w:eastAsia="es-MX" w:bidi="ar-SA"/>
               </w:rPr>
             </w:pPr>
-            <w:proofErr w:type="gramStart"/>
             <w:r>
               <w:rPr>
                 <w:rFonts w:ascii="Arial" w:eastAsia="Times New Roman" w:hAnsi="Arial" w:cs="Arial"/>
@@ -6510,7 +6596,6 @@
               </w:rPr>
               <w:t>DIRECTO  INVERSO</w:t>
             </w:r>
-            <w:proofErr w:type="gramEnd"/>
           </w:p>
         </w:tc>
         <w:tc>
@@ -6549,20 +6634,8 @@
                 <w:szCs w:val="20"/>
                 <w:lang w:val="es-MX" w:eastAsia="es-MX" w:bidi="ar-SA"/>
               </w:rPr>
-              <w:t>MOV [00H</w:t>
-            </w:r>
-            <w:proofErr w:type="gramStart"/>
-            <w:r>
-              <w:rPr>
-                <w:rFonts w:ascii="Arial" w:eastAsia="Times New Roman" w:hAnsi="Arial" w:cs="Arial"/>
-                <w:kern w:val="0"/>
-                <w:sz w:val="20"/>
-                <w:szCs w:val="20"/>
-                <w:lang w:val="es-MX" w:eastAsia="es-MX" w:bidi="ar-SA"/>
-              </w:rPr>
-              <w:t>],AX</w:t>
-            </w:r>
-            <w:proofErr w:type="gramEnd"/>
+              <w:t>MOV [00H],AX</w:t>
+            </w:r>
           </w:p>
         </w:tc>
       </w:tr>
@@ -6646,20 +6719,8 @@
                 <w:szCs w:val="20"/>
                 <w:lang w:val="es-MX" w:eastAsia="es-MX" w:bidi="ar-SA"/>
               </w:rPr>
-              <w:t>MOV [DI/SI</w:t>
-            </w:r>
-            <w:proofErr w:type="gramStart"/>
-            <w:r>
-              <w:rPr>
-                <w:rFonts w:ascii="Arial" w:eastAsia="Times New Roman" w:hAnsi="Arial" w:cs="Arial"/>
-                <w:kern w:val="0"/>
-                <w:sz w:val="20"/>
-                <w:szCs w:val="20"/>
-                <w:lang w:val="es-MX" w:eastAsia="es-MX" w:bidi="ar-SA"/>
-              </w:rPr>
-              <w:t>],AX</w:t>
-            </w:r>
-            <w:proofErr w:type="gramEnd"/>
+              <w:t>MOV [DI/SI],AX</w:t>
+            </w:r>
           </w:p>
         </w:tc>
       </w:tr>
@@ -6743,20 +6804,8 @@
                 <w:szCs w:val="20"/>
                 <w:lang w:val="es-MX" w:eastAsia="es-MX" w:bidi="ar-SA"/>
               </w:rPr>
-              <w:t>MOV [BX+SI/DI</w:t>
-            </w:r>
-            <w:proofErr w:type="gramStart"/>
-            <w:r>
-              <w:rPr>
-                <w:rFonts w:ascii="Arial" w:eastAsia="Times New Roman" w:hAnsi="Arial" w:cs="Arial"/>
-                <w:kern w:val="0"/>
-                <w:sz w:val="20"/>
-                <w:szCs w:val="20"/>
-                <w:lang w:val="es-MX" w:eastAsia="es-MX" w:bidi="ar-SA"/>
-              </w:rPr>
-              <w:t>],AX</w:t>
-            </w:r>
-            <w:proofErr w:type="gramEnd"/>
+              <w:t>MOV [BX+SI/DI],AX</w:t>
+            </w:r>
           </w:p>
         </w:tc>
       </w:tr>
@@ -8871,23 +8920,7 @@
           <w:sz w:val="24"/>
           <w:lang w:val="es-MX"/>
         </w:rPr>
-        <w:t xml:space="preserve">Comprueba y genera el correspondiente código </w:t>
-      </w:r>
-      <w:proofErr w:type="gramStart"/>
-      <w:r>
-        <w:rPr>
-          <w:sz w:val="24"/>
-          <w:lang w:val="es-MX"/>
-        </w:rPr>
-        <w:t>maquina</w:t>
-      </w:r>
-      <w:proofErr w:type="gramEnd"/>
-      <w:r>
-        <w:rPr>
-          <w:sz w:val="24"/>
-          <w:lang w:val="es-MX"/>
-        </w:rPr>
-        <w:t xml:space="preserve"> pero no lo ejecuta.</w:t>
+        <w:t>Comprueba y genera el correspondiente código maquina pero no lo ejecuta.</w:t>
       </w:r>
     </w:p>
     <w:p>
@@ -10660,7 +10693,7 @@
           </mc:Choice>
           <mc:Fallback>
             <w:pict>
-              <v:shapetype w14:anchorId="48705BEE" id="_x0000_t13" coordsize="21600,21600" o:spt="13" adj="16200,5400" path="m@0,l@0@1,0@1,0@2@0@2@0,21600,21600,10800xe">
+              <v:shapetype w14:anchorId="2F5044BA" id="_x0000_t13" coordsize="21600,21600" o:spt="13" adj="16200,5400" path="m@0,l@0@1,0@1,0@2@0@2@0,21600,21600,10800xe">
                 <v:stroke joinstyle="miter"/>
                 <v:formulas>
                   <v:f eqn="val #0"/>
@@ -10761,7 +10794,7 @@
           </mc:Choice>
           <mc:Fallback>
             <w:pict>
-              <v:rect w14:anchorId="7A7E824A" id="Rectángulo 51" o:spid="_x0000_s1026" style="position:absolute;margin-left:0;margin-top:109.2pt;width:79.9pt;height:30.65pt;z-index:251696128;visibility:visible;mso-wrap-style:square;mso-width-percent:0;mso-height-percent:0;mso-wrap-distance-left:9pt;mso-wrap-distance-top:0;mso-wrap-distance-right:9pt;mso-wrap-distance-bottom:0;mso-position-horizontal:center;mso-position-horizontal-relative:margin;mso-position-vertical:absolute;mso-position-vertical-relative:text;mso-width-percent:0;mso-height-percent:0;mso-width-relative:margin;mso-height-relative:margin;v-text-anchor:middle" o:gfxdata="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" filled="f" strokecolor="#e2efd9 [665]" strokeweight="3pt">
+              <v:rect w14:anchorId="5E380574" id="Rectángulo 51" o:spid="_x0000_s1026" style="position:absolute;margin-left:0;margin-top:109.2pt;width:79.9pt;height:30.65pt;z-index:251696128;visibility:visible;mso-wrap-style:square;mso-width-percent:0;mso-height-percent:0;mso-wrap-distance-left:9pt;mso-wrap-distance-top:0;mso-wrap-distance-right:9pt;mso-wrap-distance-bottom:0;mso-position-horizontal:center;mso-position-horizontal-relative:margin;mso-position-vertical:absolute;mso-position-vertical-relative:text;mso-width-percent:0;mso-height-percent:0;mso-width-relative:margin;mso-height-relative:margin;v-text-anchor:middle" o:gfxdata="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" filled="f" strokecolor="#e2efd9 [665]" strokeweight="3pt">
                 <w10:wrap anchorx="margin"/>
               </v:rect>
             </w:pict>
@@ -10849,7 +10882,7 @@
           </mc:Choice>
           <mc:Fallback>
             <w:pict>
-              <v:shape w14:anchorId="3AD98CA7" id="Flecha: a la derecha 50" o:spid="_x0000_s1026" type="#_x0000_t13" style="position:absolute;margin-left:205.9pt;margin-top:151pt;width:40.4pt;height:15.35pt;rotation:90;z-index:251694080;visibility:visible;mso-wrap-style:square;mso-width-percent:0;mso-height-percent:0;mso-wrap-distance-left:9pt;mso-wrap-distance-top:0;mso-wrap-distance-right:9pt;mso-wrap-distance-bottom:0;mso-position-horizontal:absolute;mso-position-horizontal-relative:margin;mso-position-vertical:absolute;mso-position-vertical-relative:text;mso-width-percent:0;mso-height-percent:0;mso-width-relative:margin;mso-height-relative:margin;v-text-anchor:middle" o:gfxdata="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" adj="14601,5800" fillcolor="#e2efd9 [665]" stroked="f" strokeweight="1pt">
+              <v:shape w14:anchorId="7F4C4EC7" id="Flecha: a la derecha 50" o:spid="_x0000_s1026" type="#_x0000_t13" style="position:absolute;margin-left:205.9pt;margin-top:151pt;width:40.4pt;height:15.35pt;rotation:90;z-index:251694080;visibility:visible;mso-wrap-style:square;mso-width-percent:0;mso-height-percent:0;mso-wrap-distance-left:9pt;mso-wrap-distance-top:0;mso-wrap-distance-right:9pt;mso-wrap-distance-bottom:0;mso-position-horizontal:absolute;mso-position-horizontal-relative:margin;mso-position-vertical:absolute;mso-position-vertical-relative:text;mso-width-percent:0;mso-height-percent:0;mso-width-relative:margin;mso-height-relative:margin;v-text-anchor:middle" o:gfxdata="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" adj="14601,5800" fillcolor="#e2efd9 [665]" stroked="f" strokeweight="1pt">
                 <w10:wrap anchorx="margin"/>
               </v:shape>
             </w:pict>
@@ -11454,7 +11487,7 @@
           </mc:Choice>
           <mc:Fallback>
             <w:pict>
-              <v:rect w14:anchorId="57441A7A" id="Rectángulo 45" o:spid="_x0000_s1026" style="position:absolute;margin-left:287.9pt;margin-top:52.2pt;width:127.05pt;height:78.8pt;z-index:251684864;visibility:visible;mso-wrap-style:square;mso-width-percent:0;mso-height-percent:0;mso-wrap-distance-left:9pt;mso-wrap-distance-top:0;mso-wrap-distance-right:9pt;mso-wrap-distance-bottom:0;mso-position-horizontal:absolute;mso-position-horizontal-relative:text;mso-position-vertical:absolute;mso-position-vertical-relative:text;mso-width-percent:0;mso-height-percent:0;mso-width-relative:margin;mso-height-relative:margin;v-text-anchor:middle" o:gfxdata="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" filled="f" strokecolor="#fff2cc [663]" strokeweight="3pt"/>
+              <v:rect w14:anchorId="629B9046" id="Rectángulo 45" o:spid="_x0000_s1026" style="position:absolute;margin-left:287.9pt;margin-top:52.2pt;width:127.05pt;height:78.8pt;z-index:251684864;visibility:visible;mso-wrap-style:square;mso-width-percent:0;mso-height-percent:0;mso-wrap-distance-left:9pt;mso-wrap-distance-top:0;mso-wrap-distance-right:9pt;mso-wrap-distance-bottom:0;mso-position-horizontal:absolute;mso-position-horizontal-relative:text;mso-position-vertical:absolute;mso-position-vertical-relative:text;mso-width-percent:0;mso-height-percent:0;mso-width-relative:margin;mso-height-relative:margin;v-text-anchor:middle" o:gfxdata="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" filled="f" strokecolor="#fff2cc [663]" strokeweight="3pt"/>
             </w:pict>
           </mc:Fallback>
         </mc:AlternateContent>
@@ -11542,7 +11575,7 @@
           </mc:Choice>
           <mc:Fallback>
             <w:pict>
-              <v:shape w14:anchorId="05990F77" id="Flecha: a la derecha 43" o:spid="_x0000_s1026" type="#_x0000_t13" style="position:absolute;margin-left:189pt;margin-top:56.95pt;width:97.7pt;height:21.35pt;z-index:251681792;visibility:visible;mso-wrap-style:square;mso-width-percent:0;mso-wrap-distance-left:9pt;mso-wrap-distance-top:0;mso-wrap-distance-right:9pt;mso-wrap-distance-bottom:0;mso-position-horizontal:absolute;mso-position-horizontal-relative:margin;mso-position-vertical:absolute;mso-position-vertical-relative:text;mso-width-percent:0;mso-width-relative:margin;v-text-anchor:middle" o:gfxdata="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" adj="17578,5800" fillcolor="#fff2cc [663]" strokecolor="#ffe599 [1303]" strokeweight="1pt">
+              <v:shape w14:anchorId="7D35A2BB" id="Flecha: a la derecha 43" o:spid="_x0000_s1026" type="#_x0000_t13" style="position:absolute;margin-left:189pt;margin-top:56.95pt;width:97.7pt;height:21.35pt;z-index:251681792;visibility:visible;mso-wrap-style:square;mso-width-percent:0;mso-wrap-distance-left:9pt;mso-wrap-distance-top:0;mso-wrap-distance-right:9pt;mso-wrap-distance-bottom:0;mso-position-horizontal:absolute;mso-position-horizontal-relative:margin;mso-position-vertical:absolute;mso-position-vertical-relative:text;mso-width-percent:0;mso-width-relative:margin;v-text-anchor:middle" o:gfxdata="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" adj="17578,5800" fillcolor="#fff2cc [663]" strokecolor="#ffe599 [1303]" strokeweight="1pt">
                 <w10:wrap anchorx="margin"/>
               </v:shape>
             </w:pict>
@@ -11627,7 +11660,7 @@
           </mc:Choice>
           <mc:Fallback>
             <w:pict>
-              <v:rect w14:anchorId="63EBBA6A" id="Rectángulo 44" o:spid="_x0000_s1026" style="position:absolute;margin-left:9.4pt;margin-top:54.6pt;width:177.7pt;height:36.65pt;z-index:251682816;visibility:visible;mso-wrap-style:square;mso-width-percent:0;mso-height-percent:0;mso-wrap-distance-left:9pt;mso-wrap-distance-top:0;mso-wrap-distance-right:9pt;mso-wrap-distance-bottom:0;mso-position-horizontal:absolute;mso-position-horizontal-relative:text;mso-position-vertical:absolute;mso-position-vertical-relative:text;mso-width-percent:0;mso-height-percent:0;mso-width-relative:margin;mso-height-relative:margin;v-text-anchor:middle" o:gfxdata="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" filled="f" strokecolor="#fff2cc [663]" strokeweight="3pt"/>
+              <v:rect w14:anchorId="19108F58" id="Rectángulo 44" o:spid="_x0000_s1026" style="position:absolute;margin-left:9.4pt;margin-top:54.6pt;width:177.7pt;height:36.65pt;z-index:251682816;visibility:visible;mso-wrap-style:square;mso-width-percent:0;mso-height-percent:0;mso-wrap-distance-left:9pt;mso-wrap-distance-top:0;mso-wrap-distance-right:9pt;mso-wrap-distance-bottom:0;mso-position-horizontal:absolute;mso-position-horizontal-relative:text;mso-position-vertical:absolute;mso-position-vertical-relative:text;mso-width-percent:0;mso-height-percent:0;mso-width-relative:margin;mso-height-relative:margin;v-text-anchor:middle" o:gfxdata="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" filled="f" strokecolor="#fff2cc [663]" strokeweight="3pt"/>
             </w:pict>
           </mc:Fallback>
         </mc:AlternateContent>

</xml_diff>